<commit_message>
Module 1 Attachments v2 Final
</commit_message>
<xml_diff>
--- a/Module_1_Challenge_Answers.docx
+++ b/Module_1_Challenge_Answers.docx
@@ -272,7 +272,16 @@
           <w:sz w:val="24"/>
           <w:szCs w:val="24"/>
         </w:rPr>
-        <w:t xml:space="preserve">Mean, as it is more centralized between the min and max. </w:t>
+        <w:t>Median</w:t>
+      </w:r>
+      <w:r>
+        <w:rPr>
+          <w:rFonts w:eastAsia="Times New Roman" w:cstheme="minorHAnsi"/>
+          <w:color w:val="2B2B2B"/>
+          <w:sz w:val="24"/>
+          <w:szCs w:val="24"/>
+        </w:rPr>
+        <w:t>. There are a lot of high value projects which skews the average.</w:t>
       </w:r>
     </w:p>
     <w:p>
@@ -322,7 +331,16 @@
           <w:sz w:val="24"/>
           <w:szCs w:val="24"/>
         </w:rPr>
-        <w:t>There is more variability in successful campaigns. This does make sense as there are simply more successful campaigns (565) than there are failed (364).</w:t>
+        <w:t xml:space="preserve">There is more variability in successful campaigns. </w:t>
+      </w:r>
+      <w:r>
+        <w:rPr>
+          <w:rFonts w:eastAsia="Times New Roman" w:cstheme="minorHAnsi"/>
+          <w:color w:val="2B2B2B"/>
+          <w:sz w:val="24"/>
+          <w:szCs w:val="24"/>
+        </w:rPr>
+        <w:t>This makes sense because there are a lot more samples for successful outcomes as well as more</w:t>
       </w:r>
       <w:r>
         <w:rPr>
@@ -332,6 +350,15 @@
           <w:szCs w:val="24"/>
         </w:rPr>
         <w:t xml:space="preserve"> </w:t>
+      </w:r>
+      <w:r>
+        <w:rPr>
+          <w:rFonts w:eastAsia="Times New Roman" w:cstheme="minorHAnsi"/>
+          <w:color w:val="2B2B2B"/>
+          <w:sz w:val="24"/>
+          <w:szCs w:val="24"/>
+        </w:rPr>
+        <w:t>high dollar projects.</w:t>
       </w:r>
     </w:p>
     <w:sectPr>

</xml_diff>